<commit_message>
fixing bad ref in Rcpp data types
</commit_message>
<xml_diff>
--- a/scrap/jacobian equations.docx
+++ b/scrap/jacobian equations.docx
@@ -789,15 +789,15 @@
             </w:rPr>
             <m:t>*</m:t>
           </m:r>
-          <m:sSub>
-            <m:sSubPr>
+          <m:sSubSup>
+            <m:sSubSupPr>
               <m:ctrlPr>
                 <w:rPr>
                   <w:rFonts w:ascii="Cambria Math" w:eastAsiaTheme="minorEastAsia" w:hAnsi="Cambria Math"/>
                   <w:i/>
                 </w:rPr>
               </m:ctrlPr>
-            </m:sSubPr>
+            </m:sSubSupPr>
             <m:e>
               <m:r>
                 <w:rPr>
@@ -814,7 +814,15 @@
                 <m:t>k</m:t>
               </m:r>
             </m:sub>
-          </m:sSub>
+            <m:sup>
+              <m:r>
+                <w:rPr>
+                  <w:rFonts w:ascii="Cambria Math" w:eastAsiaTheme="minorEastAsia" w:hAnsi="Cambria Math"/>
+                </w:rPr>
+                <m:t>bulk</m:t>
+              </m:r>
+            </m:sup>
+          </m:sSubSup>
         </m:oMath>
       </m:oMathPara>
     </w:p>
@@ -1003,124 +1011,12 @@
             </w:rPr>
             <m:t>-</m:t>
           </m:r>
-          <m:sSubSup>
-            <m:sSubSupPr>
-              <m:ctrlPr>
-                <w:rPr>
-                  <w:rFonts w:ascii="Cambria Math" w:eastAsiaTheme="minorEastAsia" w:hAnsi="Cambria Math"/>
-                  <w:i/>
-                </w:rPr>
-              </m:ctrlPr>
-            </m:sSubSupPr>
-            <m:e>
-              <m:r>
-                <w:rPr>
-                  <w:rFonts w:ascii="Cambria Math" w:eastAsiaTheme="minorEastAsia" w:hAnsi="Cambria Math"/>
-                </w:rPr>
-                <m:t>Q</m:t>
-              </m:r>
-            </m:e>
-            <m:sub>
-              <m:r>
-                <w:rPr>
-                  <w:rFonts w:ascii="Cambria Math" w:eastAsiaTheme="minorEastAsia" w:hAnsi="Cambria Math"/>
-                </w:rPr>
-                <m:t>k</m:t>
-              </m:r>
-            </m:sub>
-            <m:sup>
-              <m:r>
-                <w:rPr>
-                  <w:rFonts w:ascii="Cambria Math" w:eastAsiaTheme="minorEastAsia" w:hAnsi="Cambria Math"/>
-                </w:rPr>
-                <m:t>known</m:t>
-              </m:r>
-            </m:sup>
-          </m:sSubSup>
           <m:r>
             <w:rPr>
               <w:rFonts w:ascii="Cambria Math" w:eastAsiaTheme="minorEastAsia" w:hAnsi="Cambria Math"/>
             </w:rPr>
-            <m:t>*</m:t>
+            <m:t>0</m:t>
           </m:r>
-          <m:f>
-            <m:fPr>
-              <m:ctrlPr>
-                <w:rPr>
-                  <w:rFonts w:ascii="Cambria Math" w:eastAsiaTheme="minorEastAsia" w:hAnsi="Cambria Math"/>
-                  <w:i/>
-                </w:rPr>
-              </m:ctrlPr>
-            </m:fPr>
-            <m:num>
-              <m:r>
-                <w:rPr>
-                  <w:rFonts w:ascii="Cambria Math" w:eastAsiaTheme="minorEastAsia" w:hAnsi="Cambria Math"/>
-                </w:rPr>
-                <m:t>∂</m:t>
-              </m:r>
-              <m:sSub>
-                <m:sSubPr>
-                  <m:ctrlPr>
-                    <w:rPr>
-                      <w:rFonts w:ascii="Cambria Math" w:eastAsiaTheme="minorEastAsia" w:hAnsi="Cambria Math"/>
-                      <w:i/>
-                    </w:rPr>
-                  </m:ctrlPr>
-                </m:sSubPr>
-                <m:e>
-                  <m:r>
-                    <w:rPr>
-                      <w:rFonts w:ascii="Cambria Math" w:eastAsiaTheme="minorEastAsia" w:hAnsi="Cambria Math"/>
-                    </w:rPr>
-                    <m:t>V</m:t>
-                  </m:r>
-                </m:e>
-                <m:sub>
-                  <m:r>
-                    <w:rPr>
-                      <w:rFonts w:ascii="Cambria Math" w:eastAsiaTheme="minorEastAsia" w:hAnsi="Cambria Math"/>
-                    </w:rPr>
-                    <m:t>k</m:t>
-                  </m:r>
-                </m:sub>
-              </m:sSub>
-            </m:num>
-            <m:den>
-              <m:r>
-                <w:rPr>
-                  <w:rFonts w:ascii="Cambria Math" w:eastAsiaTheme="minorEastAsia" w:hAnsi="Cambria Math"/>
-                </w:rPr>
-                <m:t>∂</m:t>
-              </m:r>
-              <m:sSub>
-                <m:sSubPr>
-                  <m:ctrlPr>
-                    <w:rPr>
-                      <w:rFonts w:ascii="Cambria Math" w:eastAsiaTheme="minorEastAsia" w:hAnsi="Cambria Math"/>
-                      <w:i/>
-                    </w:rPr>
-                  </m:ctrlPr>
-                </m:sSubPr>
-                <m:e>
-                  <m:r>
-                    <w:rPr>
-                      <w:rFonts w:ascii="Cambria Math" w:eastAsiaTheme="minorEastAsia" w:hAnsi="Cambria Math"/>
-                    </w:rPr>
-                    <m:t>C</m:t>
-                  </m:r>
-                </m:e>
-                <m:sub>
-                  <m:r>
-                    <w:rPr>
-                      <w:rFonts w:ascii="Cambria Math" w:eastAsiaTheme="minorEastAsia" w:hAnsi="Cambria Math"/>
-                    </w:rPr>
-                    <m:t>j</m:t>
-                  </m:r>
-                </m:sub>
-              </m:sSub>
-            </m:den>
-          </m:f>
         </m:oMath>
       </m:oMathPara>
     </w:p>
@@ -1613,7 +1509,125 @@
         <w:rPr>
           <w:rFonts w:eastAsiaTheme="minorEastAsia"/>
         </w:rPr>
-        <w:t xml:space="preserve"> portions of the volume only matter on a species basis, not when talking about totals.</w:t>
+        <w:t xml:space="preserve"> portions of the volume only matter on a species basis, not when talking about totals</w:t>
+      </w:r>
+      <w:r>
+        <w:rPr>
+          <w:rFonts w:eastAsiaTheme="minorEastAsia"/>
+        </w:rPr>
+        <w:t>?</w:t>
+      </w:r>
+    </w:p>
+    <w:p>
+      <w:pPr>
+        <w:ind w:firstLine="0"/>
+        <w:rPr>
+          <w:rFonts w:eastAsiaTheme="minorEastAsia"/>
+        </w:rPr>
+      </w:pPr>
+      <w:r>
+        <w:rPr>
+          <w:rFonts w:eastAsiaTheme="minorEastAsia"/>
+        </w:rPr>
+        <w:t xml:space="preserve">I think it makes more sense than </w:t>
+      </w:r>
+      <m:oMath>
+        <m:sSubSup>
+          <m:sSubSupPr>
+            <m:ctrlPr>
+              <w:rPr>
+                <w:rFonts w:ascii="Cambria Math" w:eastAsiaTheme="minorEastAsia" w:hAnsi="Cambria Math"/>
+                <w:i/>
+              </w:rPr>
+            </m:ctrlPr>
+          </m:sSubSupPr>
+          <m:e>
+            <m:r>
+              <w:rPr>
+                <w:rFonts w:ascii="Cambria Math" w:eastAsiaTheme="minorEastAsia" w:hAnsi="Cambria Math"/>
+              </w:rPr>
+              <m:t>T</m:t>
+            </m:r>
+          </m:e>
+          <m:sub>
+            <m:r>
+              <w:rPr>
+                <w:rFonts w:ascii="Cambria Math" w:eastAsiaTheme="minorEastAsia" w:hAnsi="Cambria Math"/>
+              </w:rPr>
+              <m:t>k</m:t>
+            </m:r>
+          </m:sub>
+          <m:sup>
+            <m:r>
+              <w:rPr>
+                <w:rFonts w:ascii="Cambria Math" w:eastAsiaTheme="minorEastAsia" w:hAnsi="Cambria Math"/>
+              </w:rPr>
+              <m:t>known</m:t>
+            </m:r>
+          </m:sup>
+        </m:sSubSup>
+      </m:oMath>
+      <w:r>
+        <w:rPr>
+          <w:rFonts w:eastAsiaTheme="minorEastAsia"/>
+        </w:rPr>
+        <w:t xml:space="preserve"> be calculated from </w:t>
+      </w:r>
+      <m:oMath>
+        <m:sSubSup>
+          <m:sSubSupPr>
+            <m:ctrlPr>
+              <w:rPr>
+                <w:rFonts w:ascii="Cambria Math" w:eastAsiaTheme="minorEastAsia" w:hAnsi="Cambria Math"/>
+                <w:i/>
+              </w:rPr>
+            </m:ctrlPr>
+          </m:sSubSupPr>
+          <m:e>
+            <m:r>
+              <w:rPr>
+                <w:rFonts w:ascii="Cambria Math" w:eastAsiaTheme="minorEastAsia" w:hAnsi="Cambria Math"/>
+              </w:rPr>
+              <m:t>Q</m:t>
+            </m:r>
+          </m:e>
+          <m:sub>
+            <m:r>
+              <w:rPr>
+                <w:rFonts w:ascii="Cambria Math" w:eastAsiaTheme="minorEastAsia" w:hAnsi="Cambria Math"/>
+              </w:rPr>
+              <m:t>k</m:t>
+            </m:r>
+          </m:sub>
+          <m:sup>
+            <m:r>
+              <w:rPr>
+                <w:rFonts w:ascii="Cambria Math" w:eastAsiaTheme="minorEastAsia" w:hAnsi="Cambria Math"/>
+              </w:rPr>
+              <m:t>known</m:t>
+            </m:r>
+          </m:sup>
+        </m:sSubSup>
+      </m:oMath>
+      <w:r>
+        <w:rPr>
+          <w:rFonts w:eastAsiaTheme="minorEastAsia"/>
+        </w:rPr>
+        <w:t xml:space="preserve"> at the beginning of the run, based on the bulk solution </w:t>
+      </w:r>
+      <w:proofErr w:type="spellStart"/>
+      <w:r>
+        <w:rPr>
+          <w:rFonts w:eastAsiaTheme="minorEastAsia"/>
+        </w:rPr>
+        <w:t>MassAmt</w:t>
+      </w:r>
+      <w:proofErr w:type="spellEnd"/>
+      <w:r>
+        <w:rPr>
+          <w:rFonts w:eastAsiaTheme="minorEastAsia"/>
+        </w:rPr>
+        <w:t xml:space="preserve"> volume….and from there it should be constant.</w:t>
       </w:r>
     </w:p>
     <w:p>
@@ -9358,13 +9372,7 @@
                     <w:rPr>
                       <w:rFonts w:ascii="Cambria Math" w:hAnsi="Cambria Math"/>
                     </w:rPr>
-                    <m:t>,  &amp;</m:t>
-                  </m:r>
-                  <m:r>
-                    <w:rPr>
-                      <w:rFonts w:ascii="Cambria Math" w:hAnsi="Cambria Math"/>
-                    </w:rPr>
-                    <m:t>i=component</m:t>
+                    <m:t>,  &amp;i=component</m:t>
                   </m:r>
                 </m:e>
                 <m:e>
@@ -9406,37 +9414,7 @@
                     <w:rPr>
                       <w:rFonts w:ascii="Cambria Math" w:hAnsi="Cambria Math"/>
                     </w:rPr>
-                    <m:t>,  &amp;</m:t>
-                  </m:r>
-                  <m:r>
-                    <w:rPr>
-                      <w:rFonts w:ascii="Cambria Math" w:hAnsi="Cambria Math"/>
-                    </w:rPr>
-                    <m:t>i=inorganic</m:t>
-                  </m:r>
-                  <m:r>
-                    <w:rPr>
-                      <w:rFonts w:ascii="Cambria Math" w:hAnsi="Cambria Math"/>
-                    </w:rPr>
-                    <m:t>,</m:t>
-                  </m:r>
-                  <m:r>
-                    <w:rPr>
-                      <w:rFonts w:ascii="Cambria Math" w:hAnsi="Cambria Math"/>
-                    </w:rPr>
-                    <m:t xml:space="preserve"> Donnan</m:t>
-                  </m:r>
-                  <m:r>
-                    <w:rPr>
-                      <w:rFonts w:ascii="Cambria Math" w:hAnsi="Cambria Math"/>
-                    </w:rPr>
-                    <m:t>, or BL</m:t>
-                  </m:r>
-                  <m:r>
-                    <w:rPr>
-                      <w:rFonts w:ascii="Cambria Math" w:hAnsi="Cambria Math"/>
-                    </w:rPr>
-                    <m:t xml:space="preserve"> species</m:t>
+                    <m:t>,  &amp;i=inorganic, Donnan, or BL species</m:t>
                   </m:r>
                   <m:ctrlPr>
                     <w:rPr>
@@ -9560,13 +9538,7 @@
                     <w:rPr>
                       <w:rFonts w:ascii="Cambria Math" w:hAnsi="Cambria Math"/>
                     </w:rPr>
-                    <m:t>,  &amp;</m:t>
-                  </m:r>
-                  <m:r>
-                    <w:rPr>
-                      <w:rFonts w:ascii="Cambria Math" w:hAnsi="Cambria Math"/>
-                    </w:rPr>
-                    <m:t>i=WHAM species</m:t>
+                    <m:t>,  &amp;i=WHAM species</m:t>
                   </m:r>
                 </m:e>
               </m:eqArr>
@@ -9700,37 +9672,7 @@
                     <w:rPr>
                       <w:rFonts w:ascii="Cambria Math" w:hAnsi="Cambria Math"/>
                     </w:rPr>
-                    <m:t>,  &amp;</m:t>
-                  </m:r>
-                  <m:r>
-                    <w:rPr>
-                      <w:rFonts w:ascii="Cambria Math" w:hAnsi="Cambria Math"/>
-                    </w:rPr>
-                    <m:t>i=inorganic</m:t>
-                  </m:r>
-                  <m:r>
-                    <w:rPr>
-                      <w:rFonts w:ascii="Cambria Math" w:hAnsi="Cambria Math"/>
-                    </w:rPr>
-                    <m:t>,</m:t>
-                  </m:r>
-                  <m:r>
-                    <w:rPr>
-                      <w:rFonts w:ascii="Cambria Math" w:hAnsi="Cambria Math"/>
-                    </w:rPr>
-                    <m:t xml:space="preserve"> Donnan</m:t>
-                  </m:r>
-                  <m:r>
-                    <w:rPr>
-                      <w:rFonts w:ascii="Cambria Math" w:hAnsi="Cambria Math"/>
-                    </w:rPr>
-                    <m:t>, or BL</m:t>
-                  </m:r>
-                  <m:r>
-                    <w:rPr>
-                      <w:rFonts w:ascii="Cambria Math" w:hAnsi="Cambria Math"/>
-                    </w:rPr>
-                    <m:t xml:space="preserve"> species, or component</m:t>
+                    <m:t>,  &amp;i=inorganic, Donnan, or BL species, or component</m:t>
                   </m:r>
                 </m:e>
                 <m:e>
@@ -9880,13 +9822,7 @@
                     <w:rPr>
                       <w:rFonts w:ascii="Cambria Math" w:hAnsi="Cambria Math"/>
                     </w:rPr>
-                    <m:t>,  &amp;</m:t>
-                  </m:r>
-                  <m:r>
-                    <w:rPr>
-                      <w:rFonts w:ascii="Cambria Math" w:hAnsi="Cambria Math"/>
-                    </w:rPr>
-                    <m:t>i=WHAM species</m:t>
+                    <m:t>,  &amp;i=WHAM species</m:t>
                   </m:r>
                 </m:e>
               </m:eqArr>
@@ -11004,21 +10940,7 @@
         <w:rPr>
           <w:rFonts w:eastAsiaTheme="minorEastAsia"/>
         </w:rPr>
-        <w:t xml:space="preserve"> is consta</w:t>
-      </w:r>
-      <w:proofErr w:type="spellStart"/>
-      <w:r>
-        <w:rPr>
-          <w:rFonts w:eastAsiaTheme="minorEastAsia"/>
-        </w:rPr>
-        <w:t>nt</w:t>
-      </w:r>
-      <w:proofErr w:type="spellEnd"/>
-      <w:r>
-        <w:rPr>
-          <w:rFonts w:eastAsiaTheme="minorEastAsia"/>
-        </w:rPr>
-        <w:t xml:space="preserve">, and when </w:t>
+        <w:t xml:space="preserve"> is constant, and when </w:t>
       </w:r>
       <m:oMath>
         <m:r>
@@ -11366,13 +11288,7 @@
                     <w:rPr>
                       <w:rFonts w:ascii="Cambria Math" w:hAnsi="Cambria Math"/>
                     </w:rPr>
-                    <m:t>,  &amp;</m:t>
-                  </m:r>
-                  <m:r>
-                    <w:rPr>
-                      <w:rFonts w:ascii="Cambria Math" w:hAnsi="Cambria Math"/>
-                    </w:rPr>
-                    <m:t>i=inorganic component</m:t>
+                    <m:t>,  &amp;i=inorganic component</m:t>
                   </m:r>
                 </m:e>
                 <m:e>
@@ -11406,13 +11322,7 @@
                     <w:rPr>
                       <w:rFonts w:ascii="Cambria Math" w:hAnsi="Cambria Math"/>
                     </w:rPr>
-                    <m:t>,  &amp;</m:t>
-                  </m:r>
-                  <m:r>
-                    <w:rPr>
-                      <w:rFonts w:ascii="Cambria Math" w:hAnsi="Cambria Math"/>
-                    </w:rPr>
-                    <m:t>i=Donnan component</m:t>
+                    <m:t>,  &amp;i=Donnan component</m:t>
                   </m:r>
                   <m:ctrlPr>
                     <w:rPr>
@@ -11460,25 +11370,7 @@
                     <w:rPr>
                       <w:rFonts w:ascii="Cambria Math" w:hAnsi="Cambria Math"/>
                     </w:rPr>
-                    <m:t>,  &amp;</m:t>
-                  </m:r>
-                  <m:r>
-                    <w:rPr>
-                      <w:rFonts w:ascii="Cambria Math" w:hAnsi="Cambria Math"/>
-                    </w:rPr>
-                    <m:t>i=WHAM</m:t>
-                  </m:r>
-                  <m:r>
-                    <w:rPr>
-                      <w:rFonts w:ascii="Cambria Math" w:hAnsi="Cambria Math"/>
-                    </w:rPr>
-                    <m:t xml:space="preserve"> or BL</m:t>
-                  </m:r>
-                  <m:r>
-                    <w:rPr>
-                      <w:rFonts w:ascii="Cambria Math" w:hAnsi="Cambria Math"/>
-                    </w:rPr>
-                    <m:t xml:space="preserve"> component</m:t>
+                    <m:t>,  &amp;i=WHAM or BL component</m:t>
                   </m:r>
                 </m:e>
               </m:eqArr>
@@ -11678,13 +11570,7 @@
                     <w:rPr>
                       <w:rFonts w:ascii="Cambria Math" w:hAnsi="Cambria Math"/>
                     </w:rPr>
-                    <m:t>,  &amp;</m:t>
-                  </m:r>
-                  <m:r>
-                    <w:rPr>
-                      <w:rFonts w:ascii="Cambria Math" w:hAnsi="Cambria Math"/>
-                    </w:rPr>
-                    <m:t>i=inorganic component</m:t>
+                    <m:t>,  &amp;i=inorganic component</m:t>
                   </m:r>
                 </m:e>
                 <m:e>
@@ -11770,13 +11656,7 @@
                     <w:rPr>
                       <w:rFonts w:ascii="Cambria Math" w:hAnsi="Cambria Math"/>
                     </w:rPr>
-                    <m:t>,  &amp;</m:t>
-                  </m:r>
-                  <m:r>
-                    <w:rPr>
-                      <w:rFonts w:ascii="Cambria Math" w:hAnsi="Cambria Math"/>
-                    </w:rPr>
-                    <m:t>i=Donnan component</m:t>
+                    <m:t>,  &amp;i=Donnan component</m:t>
                   </m:r>
                   <m:ctrlPr>
                     <w:rPr>
@@ -11796,13 +11676,7 @@
                     <w:rPr>
                       <w:rFonts w:ascii="Cambria Math" w:hAnsi="Cambria Math"/>
                     </w:rPr>
-                    <m:t>,  &amp;</m:t>
-                  </m:r>
-                  <m:r>
-                    <w:rPr>
-                      <w:rFonts w:ascii="Cambria Math" w:hAnsi="Cambria Math"/>
-                    </w:rPr>
-                    <m:t>i=WHAM or BL component</m:t>
+                    <m:t>,  &amp;i=WHAM or BL component</m:t>
                   </m:r>
                 </m:e>
               </m:eqArr>
@@ -12054,19 +11928,7 @@
                 <w:rPr>
                   <w:rFonts w:ascii="Cambria Math" w:eastAsiaTheme="minorEastAsia" w:hAnsi="Cambria Math"/>
                 </w:rPr>
-                <m:t>DL,</m:t>
-              </m:r>
-              <m:r>
-                <w:rPr>
-                  <w:rFonts w:ascii="Cambria Math" w:eastAsiaTheme="minorEastAsia" w:hAnsi="Cambria Math"/>
-                </w:rPr>
-                <m:t>F</m:t>
-              </m:r>
-              <m:r>
-                <w:rPr>
-                  <w:rFonts w:ascii="Cambria Math" w:eastAsiaTheme="minorEastAsia" w:hAnsi="Cambria Math"/>
-                </w:rPr>
-                <m:t>A</m:t>
+                <m:t>DL,FA</m:t>
               </m:r>
             </m:sub>
           </m:sSub>
@@ -12288,19 +12150,7 @@
                     <w:rPr>
                       <w:rFonts w:ascii="Cambria Math" w:eastAsiaTheme="minorEastAsia" w:hAnsi="Cambria Math"/>
                     </w:rPr>
-                    <m:t>DL,</m:t>
-                  </m:r>
-                  <m:r>
-                    <w:rPr>
-                      <w:rFonts w:ascii="Cambria Math" w:eastAsiaTheme="minorEastAsia" w:hAnsi="Cambria Math"/>
-                    </w:rPr>
-                    <m:t>F</m:t>
-                  </m:r>
-                  <m:r>
-                    <w:rPr>
-                      <w:rFonts w:ascii="Cambria Math" w:eastAsiaTheme="minorEastAsia" w:hAnsi="Cambria Math"/>
-                    </w:rPr>
-                    <m:t>A</m:t>
+                    <m:t>DL,FA</m:t>
                   </m:r>
                 </m:sub>
               </m:sSub>
@@ -13108,13 +12958,7 @@
         <w:rPr>
           <w:rFonts w:eastAsiaTheme="minorEastAsia"/>
         </w:rPr>
-        <w:t xml:space="preserve"> = stoichiometric coefficient of the Donnan layer component in </w:t>
-      </w:r>
-      <w:r>
-        <w:rPr>
-          <w:rFonts w:eastAsiaTheme="minorEastAsia"/>
-        </w:rPr>
-        <w:t xml:space="preserve">species </w:t>
+        <w:t xml:space="preserve"> = stoichiometric coefficient of the Donnan layer component in species </w:t>
       </w:r>
       <m:oMath>
         <m:r>
@@ -15837,13 +15681,7 @@
             <w:rPr>
               <w:rFonts w:ascii="Cambria Math" w:hAnsi="Cambria Math"/>
             </w:rPr>
-            <m:t xml:space="preserve"> </m:t>
-          </m:r>
-          <m:r>
-            <w:rPr>
-              <w:rFonts w:ascii="Cambria Math" w:hAnsi="Cambria Math"/>
-            </w:rPr>
-            <m:t>=</m:t>
+            <m:t xml:space="preserve"> =</m:t>
           </m:r>
           <m:f>
             <m:fPr>
@@ -16796,13 +16634,7 @@
                         <w:rPr>
                           <w:rFonts w:ascii="Cambria Math" w:hAnsi="Cambria Math"/>
                         </w:rPr>
-                        <m:t>i</m:t>
-                      </m:r>
-                      <m:r>
-                        <w:rPr>
-                          <w:rFonts w:ascii="Cambria Math" w:hAnsi="Cambria Math"/>
-                        </w:rPr>
-                        <m:t>,j</m:t>
+                        <m:t>i,j</m:t>
                       </m:r>
                     </m:sub>
                   </m:sSub>
@@ -19509,13 +19341,7 @@
                     <w:rPr>
                       <w:rFonts w:ascii="Cambria Math" w:eastAsiaTheme="minorEastAsia" w:hAnsi="Cambria Math"/>
                     </w:rPr>
-                    <m:t>+</m:t>
-                  </m:r>
-                  <m:r>
-                    <w:rPr>
-                      <w:rFonts w:ascii="Cambria Math" w:eastAsiaTheme="minorEastAsia" w:hAnsi="Cambria Math"/>
-                    </w:rPr>
-                    <m:t>2*w*</m:t>
+                    <m:t>+2*w*</m:t>
                   </m:r>
                   <m:sSub>
                     <m:sSubPr>
@@ -20016,13 +19842,7 @@
                 <w:rPr>
                   <w:rFonts w:ascii="Cambria Math" w:hAnsi="Cambria Math"/>
                 </w:rPr>
-                <m:t>DL</m:t>
-              </m:r>
-              <m:r>
-                <w:rPr>
-                  <w:rFonts w:ascii="Cambria Math" w:hAnsi="Cambria Math"/>
-                </w:rPr>
-                <m:t>,h</m:t>
+                <m:t>DL,h</m:t>
               </m:r>
             </m:sub>
           </m:sSub>
@@ -20338,13 +20158,7 @@
                 <w:rPr>
                   <w:rFonts w:ascii="Cambria Math" w:hAnsi="Cambria Math"/>
                 </w:rPr>
-                <m:t>DL</m:t>
-              </m:r>
-              <m:r>
-                <w:rPr>
-                  <w:rFonts w:ascii="Cambria Math" w:hAnsi="Cambria Math"/>
-                </w:rPr>
-                <m:t>,h</m:t>
+                <m:t>DL,h</m:t>
               </m:r>
             </m:sub>
           </m:sSub>
@@ -20520,13 +20334,7 @@
                     <w:rPr>
                       <w:rFonts w:ascii="Cambria Math" w:hAnsi="Cambria Math"/>
                     </w:rPr>
-                    <m:t>DL</m:t>
-                  </m:r>
-                  <m:r>
-                    <w:rPr>
-                      <w:rFonts w:ascii="Cambria Math" w:hAnsi="Cambria Math"/>
-                    </w:rPr>
-                    <m:t>,h</m:t>
+                    <m:t>DL,h</m:t>
                   </m:r>
                 </m:sub>
               </m:sSub>
@@ -20780,13 +20588,7 @@
                         <w:rPr>
                           <w:rFonts w:ascii="Cambria Math" w:hAnsi="Cambria Math"/>
                         </w:rPr>
-                        <m:t>∂</m:t>
-                      </m:r>
-                      <m:r>
-                        <w:rPr>
-                          <w:rFonts w:ascii="Cambria Math" w:hAnsi="Cambria Math"/>
-                        </w:rPr>
-                        <m:t>C</m:t>
+                        <m:t>∂C</m:t>
                       </m:r>
                     </m:e>
                     <m:sub>
@@ -23323,13 +23125,7 @@
                   <w:rPr>
                     <w:rFonts w:ascii="Cambria Math" w:hAnsi="Cambria Math"/>
                   </w:rPr>
-                  <m:t>DL</m:t>
-                </m:r>
-                <m:r>
-                  <w:rPr>
-                    <w:rFonts w:ascii="Cambria Math" w:hAnsi="Cambria Math"/>
-                  </w:rPr>
-                  <m:t>,h</m:t>
+                  <m:t>DL,h</m:t>
                 </m:r>
               </m:sub>
             </m:sSub>
@@ -23408,13 +23204,7 @@
                 <w:rPr>
                   <w:rFonts w:ascii="Cambria Math" w:eastAsiaTheme="minorEastAsia" w:hAnsi="Cambria Math"/>
                 </w:rPr>
-                <m:t>DL</m:t>
-              </m:r>
-              <m:r>
-                <w:rPr>
-                  <w:rFonts w:ascii="Cambria Math" w:eastAsiaTheme="minorEastAsia" w:hAnsi="Cambria Math"/>
-                </w:rPr>
-                <m:t>,h</m:t>
+                <m:t>DL,h</m:t>
               </m:r>
             </m:sub>
           </m:sSub>
@@ -23556,13 +23346,7 @@
                     <w:rPr>
                       <w:rFonts w:ascii="Cambria Math" w:eastAsiaTheme="minorEastAsia" w:hAnsi="Cambria Math"/>
                     </w:rPr>
-                    <m:t>DL,</m:t>
-                  </m:r>
-                  <m:r>
-                    <w:rPr>
-                      <w:rFonts w:ascii="Cambria Math" w:eastAsiaTheme="minorEastAsia" w:hAnsi="Cambria Math"/>
-                    </w:rPr>
-                    <m:t>HA</m:t>
+                    <m:t>DL,HA</m:t>
                   </m:r>
                 </m:sub>
                 <m:sup>
@@ -23602,13 +23386,7 @@
                     <w:rPr>
                       <w:rFonts w:ascii="Cambria Math" w:eastAsiaTheme="minorEastAsia" w:hAnsi="Cambria Math"/>
                     </w:rPr>
-                    <m:t>DL,</m:t>
-                  </m:r>
-                  <m:r>
-                    <w:rPr>
-                      <w:rFonts w:ascii="Cambria Math" w:eastAsiaTheme="minorEastAsia" w:hAnsi="Cambria Math"/>
-                    </w:rPr>
-                    <m:t>FA</m:t>
+                    <m:t>DL,FA</m:t>
                   </m:r>
                 </m:sub>
                 <m:sup>
@@ -24250,13 +24028,7 @@
                     <w:rPr>
                       <w:rFonts w:ascii="Cambria Math" w:eastAsiaTheme="minorEastAsia" w:hAnsi="Cambria Math"/>
                     </w:rPr>
-                    <m:t>DL,</m:t>
-                  </m:r>
-                  <m:r>
-                    <w:rPr>
-                      <w:rFonts w:ascii="Cambria Math" w:eastAsiaTheme="minorEastAsia" w:hAnsi="Cambria Math"/>
-                    </w:rPr>
-                    <m:t>FA</m:t>
+                    <m:t>DL,FA</m:t>
                   </m:r>
                 </m:sub>
                 <m:sup>
@@ -26057,13 +25829,7 @@
                             <w:rPr>
                               <w:rFonts w:ascii="Cambria Math" w:hAnsi="Cambria Math"/>
                             </w:rPr>
-                            <m:t>3.044</m:t>
-                          </m:r>
-                          <m:r>
-                            <w:rPr>
-                              <w:rFonts w:ascii="Cambria Math" w:hAnsi="Cambria Math"/>
-                            </w:rPr>
-                            <m:t>*</m:t>
+                            <m:t>3.044*</m:t>
                           </m:r>
                           <m:sSup>
                             <m:sSupPr>
@@ -26537,13 +26303,7 @@
             <w:rPr>
               <w:rFonts w:ascii="Cambria Math" w:eastAsiaTheme="minorEastAsia" w:hAnsi="Cambria Math"/>
             </w:rPr>
-            <m:t>=</m:t>
-          </m:r>
-          <m:r>
-            <w:rPr>
-              <w:rFonts w:ascii="Cambria Math" w:eastAsiaTheme="minorEastAsia" w:hAnsi="Cambria Math"/>
-            </w:rPr>
-            <m:t>1+</m:t>
+            <m:t>=1+</m:t>
           </m:r>
           <m:sSub>
             <m:sSubPr>
@@ -29085,13 +28845,7 @@
                 <w:rPr>
                   <w:rFonts w:ascii="Cambria Math" w:eastAsiaTheme="minorEastAsia" w:hAnsi="Cambria Math"/>
                 </w:rPr>
-                <m:t>*(</m:t>
-              </m:r>
-              <m:r>
-                <w:rPr>
-                  <w:rFonts w:ascii="Cambria Math" w:eastAsiaTheme="minorEastAsia" w:hAnsi="Cambria Math"/>
-                </w:rPr>
-                <m:t>1+</m:t>
+                <m:t>*(1+</m:t>
               </m:r>
               <m:sSub>
                 <m:sSubPr>
@@ -30127,13 +29881,7 @@
                     <w:rPr>
                       <w:rFonts w:ascii="Cambria Math" w:eastAsiaTheme="minorEastAsia" w:hAnsi="Cambria Math"/>
                     </w:rPr>
-                    <m:t>1</m:t>
-                  </m:r>
-                  <m:r>
-                    <w:rPr>
-                      <w:rFonts w:ascii="Cambria Math" w:eastAsiaTheme="minorEastAsia" w:hAnsi="Cambria Math"/>
-                    </w:rPr>
-                    <m:t>,DOC</m:t>
+                    <m:t>1,DOC</m:t>
                   </m:r>
                 </m:sub>
               </m:sSub>
@@ -30197,13 +29945,7 @@
                     <w:rPr>
                       <w:rFonts w:ascii="Cambria Math" w:eastAsiaTheme="minorEastAsia" w:hAnsi="Cambria Math"/>
                     </w:rPr>
-                    <m:t>j</m:t>
-                  </m:r>
-                  <m:r>
-                    <w:rPr>
-                      <w:rFonts w:ascii="Cambria Math" w:eastAsiaTheme="minorEastAsia" w:hAnsi="Cambria Math"/>
-                    </w:rPr>
-                    <m:t>,DOC</m:t>
+                    <m:t>j,DOC</m:t>
                   </m:r>
                 </m:sub>
               </m:sSub>
@@ -30267,13 +30009,7 @@
                     <w:rPr>
                       <w:rFonts w:ascii="Cambria Math" w:eastAsiaTheme="minorEastAsia" w:hAnsi="Cambria Math"/>
                     </w:rPr>
-                    <m:t>NS</m:t>
-                  </m:r>
-                  <m:r>
-                    <w:rPr>
-                      <w:rFonts w:ascii="Cambria Math" w:eastAsiaTheme="minorEastAsia" w:hAnsi="Cambria Math"/>
-                    </w:rPr>
-                    <m:t>,DOC</m:t>
+                    <m:t>NS,DOC</m:t>
                   </m:r>
                 </m:sub>
               </m:sSub>
@@ -30483,13 +30219,7 @@
                     <w:rPr>
                       <w:rFonts w:ascii="Cambria Math" w:eastAsiaTheme="minorEastAsia" w:hAnsi="Cambria Math"/>
                     </w:rPr>
-                    <m:t>i</m:t>
-                  </m:r>
-                  <m:r>
-                    <w:rPr>
-                      <w:rFonts w:ascii="Cambria Math" w:eastAsiaTheme="minorEastAsia" w:hAnsi="Cambria Math"/>
-                    </w:rPr>
-                    <m:t>,DOC</m:t>
+                    <m:t>i,DOC</m:t>
                   </m:r>
                 </m:sub>
               </m:sSub>

</xml_diff>